<commit_message>
Ajout de deux routes en plus pour Dice
</commit_message>
<xml_diff>
--- a/Documentation/DocPréalable.docx
+++ b/Documentation/DocPréalable.docx
@@ -386,10 +386,7 @@
       </w:tr>
     </w:tbl>
     <w:p/>
-    <w:p>
-      <w:bookmarkStart w:id="0" w:name="_GoBack"/>
-      <w:bookmarkEnd w:id="0"/>
-    </w:p>
+    <w:p/>
     <w:p>
       <w:pPr>
         <w:pStyle w:val="Paragraphedeliste"/>
@@ -555,6 +552,42 @@
       </w:tr>
     </w:tbl>
     <w:p/>
+    <w:p>
+      <w:r>
+        <w:t xml:space="preserve">Première API </w:t>
+      </w:r>
+      <w:proofErr w:type="spellStart"/>
+      <w:r>
+        <w:t>Rest</w:t>
+      </w:r>
+      <w:proofErr w:type="spellEnd"/>
+      <w:r>
+        <w:t xml:space="preserve"> pour </w:t>
+      </w:r>
+      <w:proofErr w:type="spellStart"/>
+      <w:r>
+        <w:t>Dice</w:t>
+      </w:r>
+      <w:proofErr w:type="spellEnd"/>
+      <w:r>
+        <w:t>, Profile, Session</w:t>
+      </w:r>
+    </w:p>
+    <w:p>
+      <w:r>
+        <w:t xml:space="preserve">Deuxième API GRPC pour </w:t>
+      </w:r>
+      <w:proofErr w:type="spellStart"/>
+      <w:r>
+        <w:t>Throw</w:t>
+      </w:r>
+      <w:proofErr w:type="spellEnd"/>
+      <w:r>
+        <w:t>, SessionThrow</w:t>
+      </w:r>
+      <w:bookmarkStart w:id="0" w:name="_GoBack"/>
+      <w:bookmarkEnd w:id="0"/>
+    </w:p>
     <w:sectPr>
       <w:pgSz w:w="11906" w:h="16838"/>
       <w:pgMar w:top="1417" w:right="1417" w:bottom="1417" w:left="1417" w:header="708" w:footer="708" w:gutter="0"/>

</xml_diff>

<commit_message>
[doc] Ajout de la documentation à rendre à la fin du projet.
</commit_message>
<xml_diff>
--- a/Documentation/DocPréalable.docx
+++ b/Documentation/DocPréalable.docx
@@ -463,6 +463,8 @@
             <w:pPr>
               <w:jc w:val="center"/>
             </w:pPr>
+            <w:bookmarkStart w:id="0" w:name="_GoBack"/>
+            <w:bookmarkEnd w:id="0"/>
           </w:p>
         </w:tc>
         <w:tc>
@@ -583,10 +585,13 @@
       </w:r>
       <w:proofErr w:type="spellEnd"/>
       <w:r>
-        <w:t>, SessionThrow</w:t>
-      </w:r>
-      <w:bookmarkStart w:id="0" w:name="_GoBack"/>
-      <w:bookmarkEnd w:id="0"/>
+        <w:t xml:space="preserve">, </w:t>
+      </w:r>
+      <w:proofErr w:type="spellStart"/>
+      <w:r>
+        <w:t>SessionThrow</w:t>
+      </w:r>
+      <w:proofErr w:type="spellEnd"/>
     </w:p>
     <w:sectPr>
       <w:pgSz w:w="11906" w:h="16838"/>

</xml_diff>

<commit_message>
[code] finition des méthodes d'extensions, correction de quelques erreurs, ajout de documentation sur toutes les classes / méthodes. Mise à jour de la documentation.
</commit_message>
<xml_diff>
--- a/Documentation/DocPréalable.docx
+++ b/Documentation/DocPréalable.docx
@@ -1,6 +1,6 @@
 
 <file path=word/document.xml><?xml version="1.0" encoding="utf-8"?>
-<w:document xmlns:wpc="http://schemas.microsoft.com/office/word/2010/wordprocessingCanvas" xmlns:cx="http://schemas.microsoft.com/office/drawing/2014/chartex" xmlns:cx1="http://schemas.microsoft.com/office/drawing/2015/9/8/chartex" xmlns:cx2="http://schemas.microsoft.com/office/drawing/2015/10/21/chartex" xmlns:cx3="http://schemas.microsoft.com/office/drawing/2016/5/9/chartex" xmlns:cx4="http://schemas.microsoft.com/office/drawing/2016/5/10/chartex" xmlns:cx5="http://schemas.microsoft.com/office/drawing/2016/5/11/chartex" xmlns:cx6="http://schemas.microsoft.com/office/drawing/2016/5/12/chartex" xmlns:cx7="http://schemas.microsoft.com/office/drawing/2016/5/13/chartex" xmlns:cx8="http://schemas.microsoft.com/office/drawing/2016/5/14/chartex" xmlns:mc="http://schemas.openxmlformats.org/markup-compatibility/2006" xmlns:aink="http://schemas.microsoft.com/office/drawing/2016/ink" xmlns:am3d="http://schemas.microsoft.com/office/drawing/2017/model3d" xmlns:o="urn:schemas-microsoft-com:office:office" xmlns:r="http://schemas.openxmlformats.org/officeDocument/2006/relationships" xmlns:m="http://schemas.openxmlformats.org/officeDocument/2006/math" xmlns:v="urn:schemas-microsoft-com:vml" xmlns:wp14="http://schemas.microsoft.com/office/word/2010/wordprocessingDrawing" xmlns:wp="http://schemas.openxmlformats.org/drawingml/2006/wordprocessingDrawing" xmlns:w10="urn:schemas-microsoft-com:office:word" xmlns:w="http://schemas.openxmlformats.org/wordprocessingml/2006/main" xmlns:w14="http://schemas.microsoft.com/office/word/2010/wordml" xmlns:w15="http://schemas.microsoft.com/office/word/2012/wordml" xmlns:w16cid="http://schemas.microsoft.com/office/word/2016/wordml/cid" xmlns:w16se="http://schemas.microsoft.com/office/word/2015/wordml/symex" xmlns:wpg="http://schemas.microsoft.com/office/word/2010/wordprocessingGroup" xmlns:wpi="http://schemas.microsoft.com/office/word/2010/wordprocessingInk" xmlns:wne="http://schemas.microsoft.com/office/word/2006/wordml" xmlns:wps="http://schemas.microsoft.com/office/word/2010/wordprocessingShape" mc:Ignorable="w14 w15 w16se w16cid wp14">
+<w:document xmlns:wpc="http://schemas.microsoft.com/office/word/2010/wordprocessingCanvas" xmlns:cx="http://schemas.microsoft.com/office/drawing/2014/chartex" xmlns:cx1="http://schemas.microsoft.com/office/drawing/2015/9/8/chartex" xmlns:cx2="http://schemas.microsoft.com/office/drawing/2015/10/21/chartex" xmlns:cx3="http://schemas.microsoft.com/office/drawing/2016/5/9/chartex" xmlns:cx4="http://schemas.microsoft.com/office/drawing/2016/5/10/chartex" xmlns:cx5="http://schemas.microsoft.com/office/drawing/2016/5/11/chartex" xmlns:cx6="http://schemas.microsoft.com/office/drawing/2016/5/12/chartex" xmlns:cx7="http://schemas.microsoft.com/office/drawing/2016/5/13/chartex" xmlns:cx8="http://schemas.microsoft.com/office/drawing/2016/5/14/chartex" xmlns:mc="http://schemas.openxmlformats.org/markup-compatibility/2006" xmlns:aink="http://schemas.microsoft.com/office/drawing/2016/ink" xmlns:am3d="http://schemas.microsoft.com/office/drawing/2017/model3d" xmlns:o="urn:schemas-microsoft-com:office:office" xmlns:oel="http://schemas.microsoft.com/office/2019/extlst" xmlns:r="http://schemas.openxmlformats.org/officeDocument/2006/relationships" xmlns:m="http://schemas.openxmlformats.org/officeDocument/2006/math" xmlns:v="urn:schemas-microsoft-com:vml" xmlns:wp14="http://schemas.microsoft.com/office/word/2010/wordprocessingDrawing" xmlns:wp="http://schemas.openxmlformats.org/drawingml/2006/wordprocessingDrawing" xmlns:w10="urn:schemas-microsoft-com:office:word" xmlns:w="http://schemas.openxmlformats.org/wordprocessingml/2006/main" xmlns:w14="http://schemas.microsoft.com/office/word/2010/wordml" xmlns:w15="http://schemas.microsoft.com/office/word/2012/wordml" xmlns:w16cex="http://schemas.microsoft.com/office/word/2018/wordml/cex" xmlns:w16cid="http://schemas.microsoft.com/office/word/2016/wordml/cid" xmlns:w16="http://schemas.microsoft.com/office/word/2018/wordml" xmlns:w16sdtdh="http://schemas.microsoft.com/office/word/2020/wordml/sdtdatahash" xmlns:w16se="http://schemas.microsoft.com/office/word/2015/wordml/symex" xmlns:wpg="http://schemas.microsoft.com/office/word/2010/wordprocessingGroup" xmlns:wpi="http://schemas.microsoft.com/office/word/2010/wordprocessingInk" xmlns:wne="http://schemas.microsoft.com/office/word/2006/wordml" xmlns:wps="http://schemas.microsoft.com/office/word/2010/wordprocessingShape" mc:Ignorable="w14 w15 w16se w16cid w16 w16cex w16sdtdh wp14">
   <w:body>
     <w:p>
       <w:pPr>
@@ -42,13 +42,8 @@
           <w:numId w:val="1"/>
         </w:numPr>
       </w:pPr>
-      <w:proofErr w:type="spellStart"/>
       <w:r>
-        <w:t>Dice</w:t>
-      </w:r>
-      <w:proofErr w:type="spellEnd"/>
-      <w:r>
-        <w:t xml:space="preserve"> </w:t>
+        <w:t xml:space="preserve">Dice </w:t>
       </w:r>
     </w:p>
     <w:p>
@@ -59,11 +54,9 @@
           <w:numId w:val="1"/>
         </w:numPr>
       </w:pPr>
-      <w:proofErr w:type="spellStart"/>
       <w:r>
         <w:t>Throw</w:t>
       </w:r>
-      <w:proofErr w:type="spellEnd"/>
     </w:p>
     <w:p>
       <w:pPr>
@@ -97,21 +90,14 @@
           <w:numId w:val="1"/>
         </w:numPr>
       </w:pPr>
-      <w:proofErr w:type="spellStart"/>
       <w:r>
         <w:t>SessionThrow</w:t>
       </w:r>
-      <w:proofErr w:type="spellEnd"/>
     </w:p>
     <w:p>
       <w:r>
-        <w:t xml:space="preserve">Première branche : </w:t>
+        <w:t>Première branche : Dice</w:t>
       </w:r>
-      <w:proofErr w:type="spellStart"/>
-      <w:r>
-        <w:t>Dice</w:t>
-      </w:r>
-      <w:proofErr w:type="spellEnd"/>
       <w:r>
         <w:t>.</w:t>
       </w:r>
@@ -190,7 +176,7 @@
               <w:jc w:val="center"/>
             </w:pPr>
             <w:r>
-              <w:t>Update</w:t>
+              <w:t>PUT</w:t>
             </w:r>
           </w:p>
         </w:tc>
@@ -215,13 +201,8 @@
           </w:tcPr>
           <w:p>
             <w:r>
-              <w:t>/api/</w:t>
-            </w:r>
-            <w:proofErr w:type="spellStart"/>
-            <w:r>
-              <w:t>dices</w:t>
-            </w:r>
-            <w:proofErr w:type="spellEnd"/>
+              <w:t>/api/dices</w:t>
+            </w:r>
           </w:p>
         </w:tc>
         <w:tc>
@@ -322,15 +303,7 @@
               </w:rPr>
             </w:pPr>
             <w:r>
-              <w:t>/api/</w:t>
-            </w:r>
-            <w:proofErr w:type="spellStart"/>
-            <w:r>
-              <w:t>dices</w:t>
-            </w:r>
-            <w:proofErr w:type="spellEnd"/>
-            <w:r>
-              <w:t>/{id}</w:t>
+              <w:t>/api/dices/{id}</w:t>
             </w:r>
           </w:p>
         </w:tc>
@@ -396,7 +369,7 @@
         </w:numPr>
       </w:pPr>
       <w:r>
-        <w:t>Structure description des routes</w:t>
+        <w:t>/api/dices</w:t>
       </w:r>
     </w:p>
     <w:tbl>
@@ -463,8 +436,9 @@
             <w:pPr>
               <w:jc w:val="center"/>
             </w:pPr>
-            <w:bookmarkStart w:id="0" w:name="_GoBack"/>
-            <w:bookmarkEnd w:id="0"/>
+            <w:r>
+              <w:t>GET</w:t>
+            </w:r>
           </w:p>
         </w:tc>
         <w:tc>
@@ -475,6 +449,9 @@
             <w:pPr>
               <w:jc w:val="center"/>
             </w:pPr>
+            <w:r>
+              <w:t>Il n’y pas de dés</w:t>
+            </w:r>
           </w:p>
         </w:tc>
         <w:tc>
@@ -485,6 +462,9 @@
             <w:pPr>
               <w:jc w:val="center"/>
             </w:pPr>
+            <w:r>
+              <w:t>?</w:t>
+            </w:r>
           </w:p>
         </w:tc>
       </w:tr>
@@ -497,6 +477,170 @@
             <w:pPr>
               <w:jc w:val="center"/>
             </w:pPr>
+            <w:r>
+              <w:t>--</w:t>
+            </w:r>
+          </w:p>
+        </w:tc>
+        <w:tc>
+          <w:tcPr>
+            <w:tcW w:w="3021" w:type="dxa"/>
+          </w:tcPr>
+          <w:p>
+            <w:pPr>
+              <w:jc w:val="center"/>
+            </w:pPr>
+            <w:r>
+              <w:t>Il y a des dés</w:t>
+            </w:r>
+          </w:p>
+        </w:tc>
+        <w:tc>
+          <w:tcPr>
+            <w:tcW w:w="3021" w:type="dxa"/>
+          </w:tcPr>
+          <w:p>
+            <w:pPr>
+              <w:jc w:val="center"/>
+            </w:pPr>
+            <w:r>
+              <w:t>?</w:t>
+            </w:r>
+          </w:p>
+        </w:tc>
+      </w:tr>
+      <w:tr>
+        <w:tc>
+          <w:tcPr>
+            <w:tcW w:w="3020" w:type="dxa"/>
+          </w:tcPr>
+          <w:p>
+            <w:pPr>
+              <w:jc w:val="center"/>
+            </w:pPr>
+            <w:r>
+              <w:t>POST</w:t>
+            </w:r>
+          </w:p>
+        </w:tc>
+        <w:tc>
+          <w:tcPr>
+            <w:tcW w:w="3021" w:type="dxa"/>
+          </w:tcPr>
+          <w:p>
+            <w:pPr>
+              <w:jc w:val="center"/>
+            </w:pPr>
+            <w:r>
+              <w:t>Le(s) dé(s) a été créé</w:t>
+            </w:r>
+          </w:p>
+        </w:tc>
+        <w:tc>
+          <w:tcPr>
+            <w:tcW w:w="3021" w:type="dxa"/>
+          </w:tcPr>
+          <w:p>
+            <w:pPr>
+              <w:jc w:val="center"/>
+            </w:pPr>
+            <w:r>
+              <w:t>200 + Dice créé(s).</w:t>
+            </w:r>
+          </w:p>
+        </w:tc>
+      </w:tr>
+      <w:tr>
+        <w:tc>
+          <w:tcPr>
+            <w:tcW w:w="3020" w:type="dxa"/>
+          </w:tcPr>
+          <w:p>
+            <w:pPr>
+              <w:jc w:val="center"/>
+            </w:pPr>
+            <w:r>
+              <w:t>--</w:t>
+            </w:r>
+          </w:p>
+        </w:tc>
+        <w:tc>
+          <w:tcPr>
+            <w:tcW w:w="3021" w:type="dxa"/>
+          </w:tcPr>
+          <w:p>
+            <w:pPr>
+              <w:jc w:val="center"/>
+            </w:pPr>
+            <w:r>
+              <w:t>Le(s) dé(s) est déjà en base</w:t>
+            </w:r>
+          </w:p>
+        </w:tc>
+        <w:tc>
+          <w:tcPr>
+            <w:tcW w:w="3021" w:type="dxa"/>
+          </w:tcPr>
+          <w:p>
+            <w:pPr>
+              <w:jc w:val="center"/>
+            </w:pPr>
+            <w:r>
+              <w:t>400 + Dé(s) en base.</w:t>
+            </w:r>
+          </w:p>
+        </w:tc>
+      </w:tr>
+      <w:tr>
+        <w:tc>
+          <w:tcPr>
+            <w:tcW w:w="3020" w:type="dxa"/>
+          </w:tcPr>
+          <w:p>
+            <w:pPr>
+              <w:jc w:val="center"/>
+            </w:pPr>
+            <w:r>
+              <w:t>--</w:t>
+            </w:r>
+          </w:p>
+        </w:tc>
+        <w:tc>
+          <w:tcPr>
+            <w:tcW w:w="3021" w:type="dxa"/>
+          </w:tcPr>
+          <w:p>
+            <w:pPr>
+              <w:jc w:val="center"/>
+            </w:pPr>
+            <w:r>
+              <w:t>Mix des deux scénarios précèdents.</w:t>
+            </w:r>
+          </w:p>
+        </w:tc>
+        <w:tc>
+          <w:tcPr>
+            <w:tcW w:w="3021" w:type="dxa"/>
+          </w:tcPr>
+          <w:p>
+            <w:pPr>
+              <w:jc w:val="center"/>
+            </w:pPr>
+          </w:p>
+        </w:tc>
+      </w:tr>
+      <w:tr>
+        <w:tc>
+          <w:tcPr>
+            <w:tcW w:w="3020" w:type="dxa"/>
+          </w:tcPr>
+          <w:p>
+            <w:pPr>
+              <w:jc w:val="center"/>
+            </w:pPr>
+            <w:r>
+              <w:t>PUT</w:t>
+            </w:r>
           </w:p>
         </w:tc>
         <w:tc>
@@ -556,42 +700,13 @@
     <w:p/>
     <w:p>
       <w:r>
-        <w:t xml:space="preserve">Première API </w:t>
-      </w:r>
-      <w:proofErr w:type="spellStart"/>
-      <w:r>
-        <w:t>Rest</w:t>
-      </w:r>
-      <w:proofErr w:type="spellEnd"/>
-      <w:r>
-        <w:t xml:space="preserve"> pour </w:t>
-      </w:r>
-      <w:proofErr w:type="spellStart"/>
-      <w:r>
-        <w:t>Dice</w:t>
-      </w:r>
-      <w:proofErr w:type="spellEnd"/>
-      <w:r>
-        <w:t>, Profile, Session</w:t>
+        <w:t>Première API Rest pour Dice, Profile, Session</w:t>
       </w:r>
     </w:p>
     <w:p>
       <w:r>
-        <w:t xml:space="preserve">Deuxième API GRPC pour </w:t>
+        <w:t>Deuxième API GRPC pour Throw, SessionThrow</w:t>
       </w:r>
-      <w:proofErr w:type="spellStart"/>
-      <w:r>
-        <w:t>Throw</w:t>
-      </w:r>
-      <w:proofErr w:type="spellEnd"/>
-      <w:r>
-        <w:t xml:space="preserve">, </w:t>
-      </w:r>
-      <w:proofErr w:type="spellStart"/>
-      <w:r>
-        <w:t>SessionThrow</w:t>
-      </w:r>
-      <w:proofErr w:type="spellEnd"/>
     </w:p>
     <w:sectPr>
       <w:pgSz w:w="11906" w:h="16838"/>
@@ -604,7 +719,7 @@
 </file>
 
 <file path=word/numbering.xml><?xml version="1.0" encoding="utf-8"?>
-<w:numbering xmlns:wpc="http://schemas.microsoft.com/office/word/2010/wordprocessingCanvas" xmlns:cx="http://schemas.microsoft.com/office/drawing/2014/chartex" xmlns:cx1="http://schemas.microsoft.com/office/drawing/2015/9/8/chartex" xmlns:cx2="http://schemas.microsoft.com/office/drawing/2015/10/21/chartex" xmlns:cx3="http://schemas.microsoft.com/office/drawing/2016/5/9/chartex" xmlns:cx4="http://schemas.microsoft.com/office/drawing/2016/5/10/chartex" xmlns:cx5="http://schemas.microsoft.com/office/drawing/2016/5/11/chartex" xmlns:cx6="http://schemas.microsoft.com/office/drawing/2016/5/12/chartex" xmlns:cx7="http://schemas.microsoft.com/office/drawing/2016/5/13/chartex" xmlns:cx8="http://schemas.microsoft.com/office/drawing/2016/5/14/chartex" xmlns:mc="http://schemas.openxmlformats.org/markup-compatibility/2006" xmlns:aink="http://schemas.microsoft.com/office/drawing/2016/ink" xmlns:am3d="http://schemas.microsoft.com/office/drawing/2017/model3d" xmlns:o="urn:schemas-microsoft-com:office:office" xmlns:r="http://schemas.openxmlformats.org/officeDocument/2006/relationships" xmlns:m="http://schemas.openxmlformats.org/officeDocument/2006/math" xmlns:v="urn:schemas-microsoft-com:vml" xmlns:wp14="http://schemas.microsoft.com/office/word/2010/wordprocessingDrawing" xmlns:wp="http://schemas.openxmlformats.org/drawingml/2006/wordprocessingDrawing" xmlns:w10="urn:schemas-microsoft-com:office:word" xmlns:w="http://schemas.openxmlformats.org/wordprocessingml/2006/main" xmlns:w14="http://schemas.microsoft.com/office/word/2010/wordml" xmlns:w15="http://schemas.microsoft.com/office/word/2012/wordml" xmlns:w16cid="http://schemas.microsoft.com/office/word/2016/wordml/cid" xmlns:w16se="http://schemas.microsoft.com/office/word/2015/wordml/symex" xmlns:wpg="http://schemas.microsoft.com/office/word/2010/wordprocessingGroup" xmlns:wpi="http://schemas.microsoft.com/office/word/2010/wordprocessingInk" xmlns:wne="http://schemas.microsoft.com/office/word/2006/wordml" xmlns:wps="http://schemas.microsoft.com/office/word/2010/wordprocessingShape" mc:Ignorable="w14 w15 w16se w16cid wp14">
+<w:numbering xmlns:wpc="http://schemas.microsoft.com/office/word/2010/wordprocessingCanvas" xmlns:cx="http://schemas.microsoft.com/office/drawing/2014/chartex" xmlns:cx1="http://schemas.microsoft.com/office/drawing/2015/9/8/chartex" xmlns:cx2="http://schemas.microsoft.com/office/drawing/2015/10/21/chartex" xmlns:cx3="http://schemas.microsoft.com/office/drawing/2016/5/9/chartex" xmlns:cx4="http://schemas.microsoft.com/office/drawing/2016/5/10/chartex" xmlns:cx5="http://schemas.microsoft.com/office/drawing/2016/5/11/chartex" xmlns:cx6="http://schemas.microsoft.com/office/drawing/2016/5/12/chartex" xmlns:cx7="http://schemas.microsoft.com/office/drawing/2016/5/13/chartex" xmlns:cx8="http://schemas.microsoft.com/office/drawing/2016/5/14/chartex" xmlns:mc="http://schemas.openxmlformats.org/markup-compatibility/2006" xmlns:aink="http://schemas.microsoft.com/office/drawing/2016/ink" xmlns:am3d="http://schemas.microsoft.com/office/drawing/2017/model3d" xmlns:o="urn:schemas-microsoft-com:office:office" xmlns:oel="http://schemas.microsoft.com/office/2019/extlst" xmlns:r="http://schemas.openxmlformats.org/officeDocument/2006/relationships" xmlns:m="http://schemas.openxmlformats.org/officeDocument/2006/math" xmlns:v="urn:schemas-microsoft-com:vml" xmlns:wp14="http://schemas.microsoft.com/office/word/2010/wordprocessingDrawing" xmlns:wp="http://schemas.openxmlformats.org/drawingml/2006/wordprocessingDrawing" xmlns:w10="urn:schemas-microsoft-com:office:word" xmlns:w="http://schemas.openxmlformats.org/wordprocessingml/2006/main" xmlns:w14="http://schemas.microsoft.com/office/word/2010/wordml" xmlns:w15="http://schemas.microsoft.com/office/word/2012/wordml" xmlns:w16cex="http://schemas.microsoft.com/office/word/2018/wordml/cex" xmlns:w16cid="http://schemas.microsoft.com/office/word/2016/wordml/cid" xmlns:w16="http://schemas.microsoft.com/office/word/2018/wordml" xmlns:w16sdtdh="http://schemas.microsoft.com/office/word/2020/wordml/sdtdatahash" xmlns:w16se="http://schemas.microsoft.com/office/word/2015/wordml/symex" xmlns:wpg="http://schemas.microsoft.com/office/word/2010/wordprocessingGroup" xmlns:wpi="http://schemas.microsoft.com/office/word/2010/wordprocessingInk" xmlns:wne="http://schemas.microsoft.com/office/word/2006/wordml" xmlns:wps="http://schemas.microsoft.com/office/word/2010/wordprocessingShape" mc:Ignorable="w14 w15 w16se w16cid w16 w16cex w16sdtdh wp14">
   <w:abstractNum w:abstractNumId="0" w15:restartNumberingAfterBreak="0">
     <w:nsid w:val="1B6D5DAF"/>
     <w:multiLevelType w:val="hybridMultilevel"/>
@@ -1057,23 +1172,23 @@
       </w:rPr>
     </w:lvl>
   </w:abstractNum>
-  <w:num w:numId="1">
+  <w:num w:numId="1" w16cid:durableId="1157765087">
     <w:abstractNumId w:val="3"/>
   </w:num>
-  <w:num w:numId="2">
+  <w:num w:numId="2" w16cid:durableId="885218892">
     <w:abstractNumId w:val="2"/>
   </w:num>
-  <w:num w:numId="3">
+  <w:num w:numId="3" w16cid:durableId="942686044">
     <w:abstractNumId w:val="0"/>
   </w:num>
-  <w:num w:numId="4">
+  <w:num w:numId="4" w16cid:durableId="584848614">
     <w:abstractNumId w:val="1"/>
   </w:num>
 </w:numbering>
 </file>
 
 <file path=word/styles.xml><?xml version="1.0" encoding="utf-8"?>
-<w:styles xmlns:mc="http://schemas.openxmlformats.org/markup-compatibility/2006" xmlns:r="http://schemas.openxmlformats.org/officeDocument/2006/relationships" xmlns:w="http://schemas.openxmlformats.org/wordprocessingml/2006/main" xmlns:w14="http://schemas.microsoft.com/office/word/2010/wordml" xmlns:w15="http://schemas.microsoft.com/office/word/2012/wordml" xmlns:w16cid="http://schemas.microsoft.com/office/word/2016/wordml/cid" xmlns:w16se="http://schemas.microsoft.com/office/word/2015/wordml/symex" mc:Ignorable="w14 w15 w16se w16cid">
+<w:styles xmlns:mc="http://schemas.openxmlformats.org/markup-compatibility/2006" xmlns:r="http://schemas.openxmlformats.org/officeDocument/2006/relationships" xmlns:w="http://schemas.openxmlformats.org/wordprocessingml/2006/main" xmlns:w14="http://schemas.microsoft.com/office/word/2010/wordml" xmlns:w15="http://schemas.microsoft.com/office/word/2012/wordml" xmlns:w16cex="http://schemas.microsoft.com/office/word/2018/wordml/cex" xmlns:w16cid="http://schemas.microsoft.com/office/word/2016/wordml/cid" xmlns:w16="http://schemas.microsoft.com/office/word/2018/wordml" xmlns:w16sdtdh="http://schemas.microsoft.com/office/word/2020/wordml/sdtdatahash" xmlns:w16se="http://schemas.microsoft.com/office/word/2015/wordml/symex" mc:Ignorable="w14 w15 w16se w16cid w16 w16cex w16sdtdh">
   <w:docDefaults>
     <w:rPrDefault>
       <w:rPr>
@@ -1089,7 +1204,7 @@
       </w:pPr>
     </w:pPrDefault>
   </w:docDefaults>
-  <w:latentStyles w:defLockedState="0" w:defUIPriority="99" w:defSemiHidden="0" w:defUnhideWhenUsed="0" w:defQFormat="0" w:count="375">
+  <w:latentStyles w:defLockedState="0" w:defUIPriority="99" w:defSemiHidden="0" w:defUnhideWhenUsed="0" w:defQFormat="0" w:count="376">
     <w:lsdException w:name="Normal" w:uiPriority="0" w:qFormat="1"/>
     <w:lsdException w:name="heading 1" w:uiPriority="9" w:qFormat="1"/>
     <w:lsdException w:name="heading 2" w:semiHidden="1" w:uiPriority="9" w:unhideWhenUsed="1" w:qFormat="1"/>
@@ -1195,7 +1310,6 @@
     <w:lsdException w:name="HTML Sample" w:semiHidden="1" w:unhideWhenUsed="1"/>
     <w:lsdException w:name="HTML Typewriter" w:semiHidden="1" w:unhideWhenUsed="1"/>
     <w:lsdException w:name="HTML Variable" w:semiHidden="1" w:unhideWhenUsed="1"/>
-    <w:lsdException w:name="Normal Table" w:semiHidden="1" w:unhideWhenUsed="1"/>
     <w:lsdException w:name="annotation subject" w:semiHidden="1" w:unhideWhenUsed="1"/>
     <w:lsdException w:name="No List" w:semiHidden="1" w:unhideWhenUsed="1"/>
     <w:lsdException w:name="Outline List 1" w:semiHidden="1" w:unhideWhenUsed="1"/>
@@ -1242,10 +1356,8 @@
     <w:lsdException w:name="Table Subtle 2" w:semiHidden="1" w:unhideWhenUsed="1"/>
     <w:lsdException w:name="Table Web 1" w:semiHidden="1" w:unhideWhenUsed="1"/>
     <w:lsdException w:name="Table Web 2" w:semiHidden="1" w:unhideWhenUsed="1"/>
-    <w:lsdException w:name="Table Web 3" w:semiHidden="1" w:unhideWhenUsed="1"/>
     <w:lsdException w:name="Balloon Text" w:semiHidden="1" w:unhideWhenUsed="1"/>
     <w:lsdException w:name="Table Grid" w:uiPriority="39"/>
-    <w:lsdException w:name="Table Theme" w:semiHidden="1" w:unhideWhenUsed="1"/>
     <w:lsdException w:name="Placeholder Text" w:semiHidden="1"/>
     <w:lsdException w:name="No Spacing" w:uiPriority="1" w:qFormat="1"/>
     <w:lsdException w:name="Light Shading" w:uiPriority="60"/>
@@ -1465,6 +1577,7 @@
     <w:lsdException w:name="Smart Hyperlink" w:semiHidden="1" w:unhideWhenUsed="1"/>
     <w:lsdException w:name="Hashtag" w:semiHidden="1" w:unhideWhenUsed="1"/>
     <w:lsdException w:name="Unresolved Mention" w:semiHidden="1" w:unhideWhenUsed="1"/>
+    <w:lsdException w:name="Smart Link" w:semiHidden="1" w:unhideWhenUsed="1"/>
   </w:latentStyles>
   <w:style w:type="paragraph" w:default="1" w:styleId="Normal">
     <w:name w:val="Normal"/>

</xml_diff>